<commit_message>
modify project design report template cover
</commit_message>
<xml_diff>
--- a/files/项目设计报告/PBL项目实践-模板.docx
+++ b/files/项目设计报告/PBL项目实践-模板.docx
@@ -136,29 +136,7 @@
         <w:widowControl w:val="0"/>
         <w:jc w:val="center"/>
         <w:rPr>
-          <w:rFonts w:ascii="Times New Roman" w:eastAsia="黑体" w:hAnsi="Calibri" w:cs="Times New Roman"/>
-          <w:sz w:val="44"/>
-          <w:szCs w:val="44"/>
-        </w:rPr>
-      </w:pPr>
-    </w:p>
-    <w:p>
-      <w:pPr>
-        <w:widowControl w:val="0"/>
-        <w:jc w:val="center"/>
-        <w:rPr>
-          <w:rFonts w:ascii="Times New Roman" w:eastAsia="黑体" w:hAnsi="Calibri" w:cs="Times New Roman"/>
-          <w:sz w:val="44"/>
-          <w:szCs w:val="44"/>
-        </w:rPr>
-      </w:pPr>
-    </w:p>
-    <w:p>
-      <w:pPr>
-        <w:widowControl w:val="0"/>
-        <w:jc w:val="center"/>
-        <w:rPr>
-          <w:rFonts w:ascii="Times New Roman" w:eastAsia="黑体" w:hAnsi="Calibri" w:cs="Times New Roman"/>
+          <w:rFonts w:ascii="Times New Roman" w:eastAsia="黑体" w:hAnsi="Calibri" w:cs="Times New Roman" w:hint="eastAsia"/>
           <w:sz w:val="44"/>
           <w:szCs w:val="44"/>
         </w:rPr>
@@ -348,6 +326,86 @@
           <w:u w:val="single"/>
         </w:rPr>
         <w:t xml:space="preserve">                                    </w:t>
+      </w:r>
+    </w:p>
+    <w:p>
+      <w:pPr>
+        <w:ind w:firstLineChars="200" w:firstLine="600"/>
+        <w:rPr>
+          <w:rFonts w:ascii="Times New Roman" w:hAnsi="Times New Roman"/>
+          <w:sz w:val="30"/>
+          <w:szCs w:val="30"/>
+          <w:u w:val="single"/>
+        </w:rPr>
+      </w:pPr>
+      <w:r>
+        <w:rPr>
+          <w:rFonts w:ascii="Times New Roman" w:hAnsi="Times New Roman" w:hint="eastAsia"/>
+          <w:sz w:val="30"/>
+          <w:szCs w:val="30"/>
+        </w:rPr>
+        <w:t>专</w:t>
+      </w:r>
+      <w:r>
+        <w:rPr>
+          <w:rFonts w:ascii="Times New Roman" w:hAnsi="Times New Roman" w:hint="eastAsia"/>
+          <w:sz w:val="30"/>
+          <w:szCs w:val="30"/>
+        </w:rPr>
+        <w:t xml:space="preserve">　　业</w:t>
+      </w:r>
+      <w:r>
+        <w:rPr>
+          <w:rFonts w:ascii="Times New Roman" w:hAnsi="Times New Roman" w:hint="eastAsia"/>
+          <w:sz w:val="30"/>
+          <w:szCs w:val="30"/>
+        </w:rPr>
+        <w:t>：</w:t>
+      </w:r>
+      <w:r>
+        <w:rPr>
+          <w:rFonts w:ascii="Times New Roman" w:hAnsi="Times New Roman" w:hint="eastAsia"/>
+          <w:sz w:val="30"/>
+          <w:szCs w:val="30"/>
+          <w:u w:val="single"/>
+        </w:rPr>
+        <w:t xml:space="preserve">                                    </w:t>
+      </w:r>
+    </w:p>
+    <w:p>
+      <w:pPr>
+        <w:ind w:firstLineChars="200" w:firstLine="600"/>
+        <w:rPr>
+          <w:rFonts w:ascii="Times New Roman" w:hAnsi="Times New Roman"/>
+          <w:sz w:val="30"/>
+          <w:szCs w:val="30"/>
+          <w:u w:val="single"/>
+        </w:rPr>
+      </w:pPr>
+      <w:r>
+        <w:rPr>
+          <w:rFonts w:ascii="Times New Roman" w:hAnsi="Times New Roman" w:hint="eastAsia"/>
+          <w:sz w:val="30"/>
+          <w:szCs w:val="30"/>
+        </w:rPr>
+        <w:t>任课教师姓名</w:t>
+      </w:r>
+      <w:r>
+        <w:rPr>
+          <w:rFonts w:ascii="Times New Roman" w:hAnsi="Times New Roman" w:hint="eastAsia"/>
+          <w:sz w:val="30"/>
+          <w:szCs w:val="30"/>
+        </w:rPr>
+        <w:t>：</w:t>
+      </w:r>
+      <w:r>
+        <w:rPr>
+          <w:rFonts w:ascii="Times New Roman" w:hAnsi="Times New Roman" w:hint="eastAsia"/>
+          <w:sz w:val="30"/>
+          <w:szCs w:val="30"/>
+          <w:u w:val="single"/>
+        </w:rPr>
+        <w:t xml:space="preserve">                                </w:t>
       </w:r>
     </w:p>
     <w:p>
@@ -3541,7 +3599,7 @@
             <v:imagedata r:id="rId29" o:title=""/>
             <w10:wrap type="topAndBottom"/>
           </v:shape>
-          <o:OLEObject Type="Embed" ProgID="Word.Picture.8" ShapeID="_x0000_s1026" DrawAspect="Content" ObjectID="_1682684825" r:id="rId30"/>
+          <o:OLEObject Type="Embed" ProgID="Word.Picture.8" ShapeID="_x0000_s1026" DrawAspect="Content" ObjectID="_1682701076" r:id="rId30"/>
         </w:object>
       </w:r>
       <w:r>
@@ -6789,241 +6847,6 @@
     <w:pPr>
       <w:pStyle w:val="a9"/>
     </w:pPr>
-    <w:fldSimple w:instr=" STYLEREF  毕业@正文|大标题 \n  \* MERGEFORMAT ">
-      <w:r>
-        <w:rPr>
-          <w:noProof/>
-        </w:rPr>
-        <w:t>第5章</w:t>
-      </w:r>
-    </w:fldSimple>
-    <w:r>
-      <w:t xml:space="preserve"> </w:t>
-    </w:r>
-    <w:fldSimple w:instr=" STYLEREF  毕业@正文|大标题  \* MERGEFORMAT ">
-      <w:r>
-        <w:rPr>
-          <w:noProof/>
-        </w:rPr>
-        <w:t>基于需求管理的CD电信营业厅排队优化措施</w:t>
-      </w:r>
-    </w:fldSimple>
-  </w:p>
-</w:hdr>
-</file>
-
-<file path=word/header11.xml><?xml version="1.0" encoding="utf-8"?>
-<w:hdr xmlns:wpc="http://schemas.microsoft.com/office/word/2010/wordprocessingCanvas" xmlns:cx="http://schemas.microsoft.com/office/drawing/2014/chartex" xmlns:cx1="http://schemas.microsoft.com/office/drawing/2015/9/8/chartex" xmlns:cx2="http://schemas.microsoft.com/office/drawing/2015/10/21/chartex" xmlns:cx3="http://schemas.microsoft.com/office/drawing/2016/5/9/chartex" xmlns:cx4="http://schemas.microsoft.com/office/drawing/2016/5/10/chartex" xmlns:cx5="http://schemas.microsoft.com/office/drawing/2016/5/11/chartex" xmlns:cx6="http://schemas.microsoft.com/office/drawing/2016/5/12/chartex" xmlns:cx7="http://schemas.microsoft.com/office/drawing/2016/5/13/chartex" xmlns:cx8="http://schemas.microsoft.com/office/drawing/2016/5/14/chartex" xmlns:mc="http://schemas.openxmlformats.org/markup-compatibility/2006" xmlns:aink="http://schemas.microsoft.com/office/drawing/2016/ink" xmlns:am3d="http://schemas.microsoft.com/office/drawing/2017/model3d" xmlns:o="urn:schemas-microsoft-com:office:office" xmlns:r="http://schemas.openxmlformats.org/officeDocument/2006/relationships" xmlns:m="http://schemas.openxmlformats.org/officeDocument/2006/math" xmlns:v="urn:schemas-microsoft-com:vml" xmlns:wp14="http://schemas.microsoft.com/office/word/2010/wordprocessingDrawing" xmlns:wp="http://schemas.openxmlformats.org/drawingml/2006/wordprocessingDrawing" xmlns:w10="urn:schemas-microsoft-com:office:word" xmlns:w="http://schemas.openxmlformats.org/wordprocessingml/2006/main" xmlns:w14="http://schemas.microsoft.com/office/word/2010/wordml" xmlns:w15="http://schemas.microsoft.com/office/word/2012/wordml" xmlns:w16cid="http://schemas.microsoft.com/office/word/2016/wordml/cid" xmlns:w16se="http://schemas.microsoft.com/office/word/2015/wordml/symex" xmlns:wpg="http://schemas.microsoft.com/office/word/2010/wordprocessingGroup" xmlns:wpi="http://schemas.microsoft.com/office/word/2010/wordprocessingInk" xmlns:wne="http://schemas.microsoft.com/office/word/2006/wordml" xmlns:wps="http://schemas.microsoft.com/office/word/2010/wordprocessingShape" mc:Ignorable="w14 w15 w16se w16cid wp14">
-  <w:p>
-    <w:pPr>
-      <w:pStyle w:val="aff1"/>
-    </w:pPr>
-    <w:r>
-      <w:rPr>
-        <w:rFonts w:ascii="宋体" w:eastAsia="宋体" w:hAnsi="宋体" w:hint="eastAsia"/>
-        <w:sz w:val="21"/>
-      </w:rPr>
-      <w:t>参考文献</w:t>
-    </w:r>
-  </w:p>
-</w:hdr>
-</file>
-
-<file path=word/header12.xml><?xml version="1.0" encoding="utf-8"?>
-<w:hdr xmlns:wpc="http://schemas.microsoft.com/office/word/2010/wordprocessingCanvas" xmlns:cx="http://schemas.microsoft.com/office/drawing/2014/chartex" xmlns:cx1="http://schemas.microsoft.com/office/drawing/2015/9/8/chartex" xmlns:cx2="http://schemas.microsoft.com/office/drawing/2015/10/21/chartex" xmlns:cx3="http://schemas.microsoft.com/office/drawing/2016/5/9/chartex" xmlns:cx4="http://schemas.microsoft.com/office/drawing/2016/5/10/chartex" xmlns:cx5="http://schemas.microsoft.com/office/drawing/2016/5/11/chartex" xmlns:cx6="http://schemas.microsoft.com/office/drawing/2016/5/12/chartex" xmlns:cx7="http://schemas.microsoft.com/office/drawing/2016/5/13/chartex" xmlns:cx8="http://schemas.microsoft.com/office/drawing/2016/5/14/chartex" xmlns:mc="http://schemas.openxmlformats.org/markup-compatibility/2006" xmlns:aink="http://schemas.microsoft.com/office/drawing/2016/ink" xmlns:am3d="http://schemas.microsoft.com/office/drawing/2017/model3d" xmlns:o="urn:schemas-microsoft-com:office:office" xmlns:r="http://schemas.openxmlformats.org/officeDocument/2006/relationships" xmlns:m="http://schemas.openxmlformats.org/officeDocument/2006/math" xmlns:v="urn:schemas-microsoft-com:vml" xmlns:wp14="http://schemas.microsoft.com/office/word/2010/wordprocessingDrawing" xmlns:wp="http://schemas.openxmlformats.org/drawingml/2006/wordprocessingDrawing" xmlns:w10="urn:schemas-microsoft-com:office:word" xmlns:w="http://schemas.openxmlformats.org/wordprocessingml/2006/main" xmlns:w14="http://schemas.microsoft.com/office/word/2010/wordml" xmlns:w15="http://schemas.microsoft.com/office/word/2012/wordml" xmlns:w16cid="http://schemas.microsoft.com/office/word/2016/wordml/cid" xmlns:w16se="http://schemas.microsoft.com/office/word/2015/wordml/symex" xmlns:wpg="http://schemas.microsoft.com/office/word/2010/wordprocessingGroup" xmlns:wpi="http://schemas.microsoft.com/office/word/2010/wordprocessingInk" xmlns:wne="http://schemas.microsoft.com/office/word/2006/wordml" xmlns:wps="http://schemas.microsoft.com/office/word/2010/wordprocessingShape" mc:Ignorable="w14 w15 w16se w16cid wp14">
-  <w:p>
-    <w:pPr>
-      <w:pStyle w:val="aff1"/>
-      <w:rPr>
-        <w:rFonts w:ascii="宋体" w:eastAsia="宋体" w:hAnsi="宋体"/>
-        <w:sz w:val="21"/>
-      </w:rPr>
-    </w:pPr>
-    <w:r>
-      <w:rPr>
-        <w:rFonts w:ascii="宋体" w:eastAsia="宋体" w:hAnsi="宋体" w:hint="eastAsia"/>
-        <w:sz w:val="21"/>
-      </w:rPr>
-      <w:t>致谢</w:t>
-    </w:r>
-  </w:p>
-</w:hdr>
-</file>
-
-<file path=word/header2.xml><?xml version="1.0" encoding="utf-8"?>
-<w:hdr xmlns:wpc="http://schemas.microsoft.com/office/word/2010/wordprocessingCanvas" xmlns:cx="http://schemas.microsoft.com/office/drawing/2014/chartex" xmlns:cx1="http://schemas.microsoft.com/office/drawing/2015/9/8/chartex" xmlns:cx2="http://schemas.microsoft.com/office/drawing/2015/10/21/chartex" xmlns:cx3="http://schemas.microsoft.com/office/drawing/2016/5/9/chartex" xmlns:cx4="http://schemas.microsoft.com/office/drawing/2016/5/10/chartex" xmlns:cx5="http://schemas.microsoft.com/office/drawing/2016/5/11/chartex" xmlns:cx6="http://schemas.microsoft.com/office/drawing/2016/5/12/chartex" xmlns:cx7="http://schemas.microsoft.com/office/drawing/2016/5/13/chartex" xmlns:cx8="http://schemas.microsoft.com/office/drawing/2016/5/14/chartex" xmlns:mc="http://schemas.openxmlformats.org/markup-compatibility/2006" xmlns:aink="http://schemas.microsoft.com/office/drawing/2016/ink" xmlns:am3d="http://schemas.microsoft.com/office/drawing/2017/model3d" xmlns:o="urn:schemas-microsoft-com:office:office" xmlns:r="http://schemas.openxmlformats.org/officeDocument/2006/relationships" xmlns:m="http://schemas.openxmlformats.org/officeDocument/2006/math" xmlns:v="urn:schemas-microsoft-com:vml" xmlns:wp14="http://schemas.microsoft.com/office/word/2010/wordprocessingDrawing" xmlns:wp="http://schemas.openxmlformats.org/drawingml/2006/wordprocessingDrawing" xmlns:w10="urn:schemas-microsoft-com:office:word" xmlns:w="http://schemas.openxmlformats.org/wordprocessingml/2006/main" xmlns:w14="http://schemas.microsoft.com/office/word/2010/wordml" xmlns:w15="http://schemas.microsoft.com/office/word/2012/wordml" xmlns:w16cid="http://schemas.microsoft.com/office/word/2016/wordml/cid" xmlns:w16se="http://schemas.microsoft.com/office/word/2015/wordml/symex" xmlns:wpg="http://schemas.microsoft.com/office/word/2010/wordprocessingGroup" xmlns:wpi="http://schemas.microsoft.com/office/word/2010/wordprocessingInk" xmlns:wne="http://schemas.microsoft.com/office/word/2006/wordml" xmlns:wps="http://schemas.microsoft.com/office/word/2010/wordprocessingShape" mc:Ignorable="w14 w15 w16se w16cid wp14">
-  <w:p>
-    <w:pPr>
-      <w:pStyle w:val="af1"/>
-    </w:pPr>
-    <w:r>
-      <w:t>摘</w:t>
-    </w:r>
-    <w:r>
-      <w:rPr>
-        <w:rFonts w:hint="eastAsia"/>
-      </w:rPr>
-      <w:t xml:space="preserve"> </w:t>
-    </w:r>
-    <w:r>
-      <w:t>要</w:t>
-    </w:r>
-  </w:p>
-</w:hdr>
-</file>
-
-<file path=word/header3.xml><?xml version="1.0" encoding="utf-8"?>
-<w:hdr xmlns:wpc="http://schemas.microsoft.com/office/word/2010/wordprocessingCanvas" xmlns:cx="http://schemas.microsoft.com/office/drawing/2014/chartex" xmlns:cx1="http://schemas.microsoft.com/office/drawing/2015/9/8/chartex" xmlns:cx2="http://schemas.microsoft.com/office/drawing/2015/10/21/chartex" xmlns:cx3="http://schemas.microsoft.com/office/drawing/2016/5/9/chartex" xmlns:cx4="http://schemas.microsoft.com/office/drawing/2016/5/10/chartex" xmlns:cx5="http://schemas.microsoft.com/office/drawing/2016/5/11/chartex" xmlns:cx6="http://schemas.microsoft.com/office/drawing/2016/5/12/chartex" xmlns:cx7="http://schemas.microsoft.com/office/drawing/2016/5/13/chartex" xmlns:cx8="http://schemas.microsoft.com/office/drawing/2016/5/14/chartex" xmlns:mc="http://schemas.openxmlformats.org/markup-compatibility/2006" xmlns:aink="http://schemas.microsoft.com/office/drawing/2016/ink" xmlns:am3d="http://schemas.microsoft.com/office/drawing/2017/model3d" xmlns:o="urn:schemas-microsoft-com:office:office" xmlns:r="http://schemas.openxmlformats.org/officeDocument/2006/relationships" xmlns:m="http://schemas.openxmlformats.org/officeDocument/2006/math" xmlns:v="urn:schemas-microsoft-com:vml" xmlns:wp14="http://schemas.microsoft.com/office/word/2010/wordprocessingDrawing" xmlns:wp="http://schemas.openxmlformats.org/drawingml/2006/wordprocessingDrawing" xmlns:w10="urn:schemas-microsoft-com:office:word" xmlns:w="http://schemas.openxmlformats.org/wordprocessingml/2006/main" xmlns:w14="http://schemas.microsoft.com/office/word/2010/wordml" xmlns:w15="http://schemas.microsoft.com/office/word/2012/wordml" xmlns:w16cid="http://schemas.microsoft.com/office/word/2016/wordml/cid" xmlns:w16se="http://schemas.microsoft.com/office/word/2015/wordml/symex" xmlns:wpg="http://schemas.microsoft.com/office/word/2010/wordprocessingGroup" xmlns:wpi="http://schemas.microsoft.com/office/word/2010/wordprocessingInk" xmlns:wne="http://schemas.microsoft.com/office/word/2006/wordml" xmlns:wps="http://schemas.microsoft.com/office/word/2010/wordprocessingShape" mc:Ignorable="w14 w15 w16se w16cid wp14">
-  <w:p>
-    <w:pPr>
-      <w:pStyle w:val="af1"/>
-    </w:pPr>
-    <w:r>
-      <w:rPr>
-        <w:rFonts w:hint="eastAsia"/>
-      </w:rPr>
-      <w:t>ABSTRACT</w:t>
-    </w:r>
-  </w:p>
-</w:hdr>
-</file>
-
-<file path=word/header4.xml><?xml version="1.0" encoding="utf-8"?>
-<w:hdr xmlns:wpc="http://schemas.microsoft.com/office/word/2010/wordprocessingCanvas" xmlns:cx="http://schemas.microsoft.com/office/drawing/2014/chartex" xmlns:cx1="http://schemas.microsoft.com/office/drawing/2015/9/8/chartex" xmlns:cx2="http://schemas.microsoft.com/office/drawing/2015/10/21/chartex" xmlns:cx3="http://schemas.microsoft.com/office/drawing/2016/5/9/chartex" xmlns:cx4="http://schemas.microsoft.com/office/drawing/2016/5/10/chartex" xmlns:cx5="http://schemas.microsoft.com/office/drawing/2016/5/11/chartex" xmlns:cx6="http://schemas.microsoft.com/office/drawing/2016/5/12/chartex" xmlns:cx7="http://schemas.microsoft.com/office/drawing/2016/5/13/chartex" xmlns:cx8="http://schemas.microsoft.com/office/drawing/2016/5/14/chartex" xmlns:mc="http://schemas.openxmlformats.org/markup-compatibility/2006" xmlns:aink="http://schemas.microsoft.com/office/drawing/2016/ink" xmlns:am3d="http://schemas.microsoft.com/office/drawing/2017/model3d" xmlns:o="urn:schemas-microsoft-com:office:office" xmlns:r="http://schemas.openxmlformats.org/officeDocument/2006/relationships" xmlns:m="http://schemas.openxmlformats.org/officeDocument/2006/math" xmlns:v="urn:schemas-microsoft-com:vml" xmlns:wp14="http://schemas.microsoft.com/office/word/2010/wordprocessingDrawing" xmlns:wp="http://schemas.openxmlformats.org/drawingml/2006/wordprocessingDrawing" xmlns:w10="urn:schemas-microsoft-com:office:word" xmlns:w="http://schemas.openxmlformats.org/wordprocessingml/2006/main" xmlns:w14="http://schemas.microsoft.com/office/word/2010/wordml" xmlns:w15="http://schemas.microsoft.com/office/word/2012/wordml" xmlns:w16cid="http://schemas.microsoft.com/office/word/2016/wordml/cid" xmlns:w16se="http://schemas.microsoft.com/office/word/2015/wordml/symex" xmlns:wpg="http://schemas.microsoft.com/office/word/2010/wordprocessingGroup" xmlns:wpi="http://schemas.microsoft.com/office/word/2010/wordprocessingInk" xmlns:wne="http://schemas.microsoft.com/office/word/2006/wordml" xmlns:wps="http://schemas.microsoft.com/office/word/2010/wordprocessingShape" mc:Ignorable="w14 w15 w16se w16cid wp14">
-  <w:p>
-    <w:pPr>
-      <w:pStyle w:val="af1"/>
-    </w:pPr>
-    <w:r>
-      <w:rPr>
-        <w:rFonts w:hint="eastAsia"/>
-      </w:rPr>
-      <w:t>摘</w:t>
-    </w:r>
-    <w:r>
-      <w:rPr>
-        <w:rFonts w:hint="eastAsia"/>
-      </w:rPr>
-      <w:t xml:space="preserve"> </w:t>
-    </w:r>
-    <w:r>
-      <w:rPr>
-        <w:rFonts w:hint="eastAsia"/>
-      </w:rPr>
-      <w:t>要</w:t>
-    </w:r>
-  </w:p>
-</w:hdr>
-</file>
-
-<file path=word/header5.xml><?xml version="1.0" encoding="utf-8"?>
-<w:hdr xmlns:wpc="http://schemas.microsoft.com/office/word/2010/wordprocessingCanvas" xmlns:cx="http://schemas.microsoft.com/office/drawing/2014/chartex" xmlns:cx1="http://schemas.microsoft.com/office/drawing/2015/9/8/chartex" xmlns:cx2="http://schemas.microsoft.com/office/drawing/2015/10/21/chartex" xmlns:cx3="http://schemas.microsoft.com/office/drawing/2016/5/9/chartex" xmlns:cx4="http://schemas.microsoft.com/office/drawing/2016/5/10/chartex" xmlns:cx5="http://schemas.microsoft.com/office/drawing/2016/5/11/chartex" xmlns:cx6="http://schemas.microsoft.com/office/drawing/2016/5/12/chartex" xmlns:cx7="http://schemas.microsoft.com/office/drawing/2016/5/13/chartex" xmlns:cx8="http://schemas.microsoft.com/office/drawing/2016/5/14/chartex" xmlns:mc="http://schemas.openxmlformats.org/markup-compatibility/2006" xmlns:aink="http://schemas.microsoft.com/office/drawing/2016/ink" xmlns:am3d="http://schemas.microsoft.com/office/drawing/2017/model3d" xmlns:o="urn:schemas-microsoft-com:office:office" xmlns:r="http://schemas.openxmlformats.org/officeDocument/2006/relationships" xmlns:m="http://schemas.openxmlformats.org/officeDocument/2006/math" xmlns:v="urn:schemas-microsoft-com:vml" xmlns:wp14="http://schemas.microsoft.com/office/word/2010/wordprocessingDrawing" xmlns:wp="http://schemas.openxmlformats.org/drawingml/2006/wordprocessingDrawing" xmlns:w10="urn:schemas-microsoft-com:office:word" xmlns:w="http://schemas.openxmlformats.org/wordprocessingml/2006/main" xmlns:w14="http://schemas.microsoft.com/office/word/2010/wordml" xmlns:w15="http://schemas.microsoft.com/office/word/2012/wordml" xmlns:w16cid="http://schemas.microsoft.com/office/word/2016/wordml/cid" xmlns:w16se="http://schemas.microsoft.com/office/word/2015/wordml/symex" xmlns:wpg="http://schemas.microsoft.com/office/word/2010/wordprocessingGroup" xmlns:wpi="http://schemas.microsoft.com/office/word/2010/wordprocessingInk" xmlns:wne="http://schemas.microsoft.com/office/word/2006/wordml" xmlns:wps="http://schemas.microsoft.com/office/word/2010/wordprocessingShape" mc:Ignorable="w14 w15 w16se w16cid wp14">
-  <w:p>
-    <w:pPr>
-      <w:pStyle w:val="af1"/>
-    </w:pPr>
-    <w:r>
-      <w:t>摘</w:t>
-    </w:r>
-    <w:r>
-      <w:rPr>
-        <w:rFonts w:hint="eastAsia"/>
-      </w:rPr>
-      <w:t xml:space="preserve"> </w:t>
-    </w:r>
-    <w:r>
-      <w:t>要</w:t>
-    </w:r>
-  </w:p>
-</w:hdr>
-</file>
-
-<file path=word/header6.xml><?xml version="1.0" encoding="utf-8"?>
-<w:hdr xmlns:wpc="http://schemas.microsoft.com/office/word/2010/wordprocessingCanvas" xmlns:cx="http://schemas.microsoft.com/office/drawing/2014/chartex" xmlns:cx1="http://schemas.microsoft.com/office/drawing/2015/9/8/chartex" xmlns:cx2="http://schemas.microsoft.com/office/drawing/2015/10/21/chartex" xmlns:cx3="http://schemas.microsoft.com/office/drawing/2016/5/9/chartex" xmlns:cx4="http://schemas.microsoft.com/office/drawing/2016/5/10/chartex" xmlns:cx5="http://schemas.microsoft.com/office/drawing/2016/5/11/chartex" xmlns:cx6="http://schemas.microsoft.com/office/drawing/2016/5/12/chartex" xmlns:cx7="http://schemas.microsoft.com/office/drawing/2016/5/13/chartex" xmlns:cx8="http://schemas.microsoft.com/office/drawing/2016/5/14/chartex" xmlns:mc="http://schemas.openxmlformats.org/markup-compatibility/2006" xmlns:aink="http://schemas.microsoft.com/office/drawing/2016/ink" xmlns:am3d="http://schemas.microsoft.com/office/drawing/2017/model3d" xmlns:o="urn:schemas-microsoft-com:office:office" xmlns:r="http://schemas.openxmlformats.org/officeDocument/2006/relationships" xmlns:m="http://schemas.openxmlformats.org/officeDocument/2006/math" xmlns:v="urn:schemas-microsoft-com:vml" xmlns:wp14="http://schemas.microsoft.com/office/word/2010/wordprocessingDrawing" xmlns:wp="http://schemas.openxmlformats.org/drawingml/2006/wordprocessingDrawing" xmlns:w10="urn:schemas-microsoft-com:office:word" xmlns:w="http://schemas.openxmlformats.org/wordprocessingml/2006/main" xmlns:w14="http://schemas.microsoft.com/office/word/2010/wordml" xmlns:w15="http://schemas.microsoft.com/office/word/2012/wordml" xmlns:w16cid="http://schemas.microsoft.com/office/word/2016/wordml/cid" xmlns:w16se="http://schemas.microsoft.com/office/word/2015/wordml/symex" xmlns:wpg="http://schemas.microsoft.com/office/word/2010/wordprocessingGroup" xmlns:wpi="http://schemas.microsoft.com/office/word/2010/wordprocessingInk" xmlns:wne="http://schemas.microsoft.com/office/word/2006/wordml" xmlns:wps="http://schemas.microsoft.com/office/word/2010/wordprocessingShape" mc:Ignorable="w14 w15 w16se w16cid wp14">
-  <w:p>
-    <w:pPr>
-      <w:pStyle w:val="af1"/>
-    </w:pPr>
-    <w:r>
-      <w:rPr>
-        <w:rFonts w:hint="eastAsia"/>
-      </w:rPr>
-      <w:t>目</w:t>
-    </w:r>
-    <w:r>
-      <w:rPr>
-        <w:rFonts w:hint="eastAsia"/>
-      </w:rPr>
-      <w:t xml:space="preserve"> </w:t>
-    </w:r>
-    <w:r>
-      <w:rPr>
-        <w:rFonts w:hint="eastAsia"/>
-      </w:rPr>
-      <w:t>录</w:t>
-    </w:r>
-  </w:p>
-</w:hdr>
-</file>
-
-<file path=word/header7.xml><?xml version="1.0" encoding="utf-8"?>
-<w:hdr xmlns:wpc="http://schemas.microsoft.com/office/word/2010/wordprocessingCanvas" xmlns:cx="http://schemas.microsoft.com/office/drawing/2014/chartex" xmlns:cx1="http://schemas.microsoft.com/office/drawing/2015/9/8/chartex" xmlns:cx2="http://schemas.microsoft.com/office/drawing/2015/10/21/chartex" xmlns:cx3="http://schemas.microsoft.com/office/drawing/2016/5/9/chartex" xmlns:cx4="http://schemas.microsoft.com/office/drawing/2016/5/10/chartex" xmlns:cx5="http://schemas.microsoft.com/office/drawing/2016/5/11/chartex" xmlns:cx6="http://schemas.microsoft.com/office/drawing/2016/5/12/chartex" xmlns:cx7="http://schemas.microsoft.com/office/drawing/2016/5/13/chartex" xmlns:cx8="http://schemas.microsoft.com/office/drawing/2016/5/14/chartex" xmlns:mc="http://schemas.openxmlformats.org/markup-compatibility/2006" xmlns:aink="http://schemas.microsoft.com/office/drawing/2016/ink" xmlns:am3d="http://schemas.microsoft.com/office/drawing/2017/model3d" xmlns:o="urn:schemas-microsoft-com:office:office" xmlns:r="http://schemas.openxmlformats.org/officeDocument/2006/relationships" xmlns:m="http://schemas.openxmlformats.org/officeDocument/2006/math" xmlns:v="urn:schemas-microsoft-com:vml" xmlns:wp14="http://schemas.microsoft.com/office/word/2010/wordprocessingDrawing" xmlns:wp="http://schemas.openxmlformats.org/drawingml/2006/wordprocessingDrawing" xmlns:w10="urn:schemas-microsoft-com:office:word" xmlns:w="http://schemas.openxmlformats.org/wordprocessingml/2006/main" xmlns:w14="http://schemas.microsoft.com/office/word/2010/wordml" xmlns:w15="http://schemas.microsoft.com/office/word/2012/wordml" xmlns:w16cid="http://schemas.microsoft.com/office/word/2016/wordml/cid" xmlns:w16se="http://schemas.microsoft.com/office/word/2015/wordml/symex" xmlns:wpg="http://schemas.microsoft.com/office/word/2010/wordprocessingGroup" xmlns:wpi="http://schemas.microsoft.com/office/word/2010/wordprocessingInk" xmlns:wne="http://schemas.microsoft.com/office/word/2006/wordml" xmlns:wps="http://schemas.microsoft.com/office/word/2010/wordprocessingShape" mc:Ignorable="w14 w15 w16se w16cid wp14">
-  <w:p>
-    <w:pPr>
-      <w:pStyle w:val="af1"/>
-    </w:pPr>
-    <w:r>
-      <w:rPr>
-        <w:rFonts w:hint="eastAsia"/>
-      </w:rPr>
-      <w:t>目</w:t>
-    </w:r>
-    <w:r>
-      <w:rPr>
-        <w:rFonts w:hint="eastAsia"/>
-      </w:rPr>
-      <w:t xml:space="preserve"> </w:t>
-    </w:r>
-    <w:r>
-      <w:rPr>
-        <w:rFonts w:hint="eastAsia"/>
-      </w:rPr>
-      <w:t>录</w:t>
-    </w:r>
-  </w:p>
-</w:hdr>
-</file>
-
-<file path=word/header8.xml><?xml version="1.0" encoding="utf-8"?>
-<w:hdr xmlns:wpc="http://schemas.microsoft.com/office/word/2010/wordprocessingCanvas" xmlns:cx="http://schemas.microsoft.com/office/drawing/2014/chartex" xmlns:cx1="http://schemas.microsoft.com/office/drawing/2015/9/8/chartex" xmlns:cx2="http://schemas.microsoft.com/office/drawing/2015/10/21/chartex" xmlns:cx3="http://schemas.microsoft.com/office/drawing/2016/5/9/chartex" xmlns:cx4="http://schemas.microsoft.com/office/drawing/2016/5/10/chartex" xmlns:cx5="http://schemas.microsoft.com/office/drawing/2016/5/11/chartex" xmlns:cx6="http://schemas.microsoft.com/office/drawing/2016/5/12/chartex" xmlns:cx7="http://schemas.microsoft.com/office/drawing/2016/5/13/chartex" xmlns:cx8="http://schemas.microsoft.com/office/drawing/2016/5/14/chartex" xmlns:mc="http://schemas.openxmlformats.org/markup-compatibility/2006" xmlns:aink="http://schemas.microsoft.com/office/drawing/2016/ink" xmlns:am3d="http://schemas.microsoft.com/office/drawing/2017/model3d" xmlns:o="urn:schemas-microsoft-com:office:office" xmlns:r="http://schemas.openxmlformats.org/officeDocument/2006/relationships" xmlns:m="http://schemas.openxmlformats.org/officeDocument/2006/math" xmlns:v="urn:schemas-microsoft-com:vml" xmlns:wp14="http://schemas.microsoft.com/office/word/2010/wordprocessingDrawing" xmlns:wp="http://schemas.openxmlformats.org/drawingml/2006/wordprocessingDrawing" xmlns:w10="urn:schemas-microsoft-com:office:word" xmlns:w="http://schemas.openxmlformats.org/wordprocessingml/2006/main" xmlns:w14="http://schemas.microsoft.com/office/word/2010/wordml" xmlns:w15="http://schemas.microsoft.com/office/word/2012/wordml" xmlns:w16cid="http://schemas.microsoft.com/office/word/2016/wordml/cid" xmlns:w16se="http://schemas.microsoft.com/office/word/2015/wordml/symex" xmlns:wpg="http://schemas.microsoft.com/office/word/2010/wordprocessingGroup" xmlns:wpi="http://schemas.microsoft.com/office/word/2010/wordprocessingInk" xmlns:wne="http://schemas.microsoft.com/office/word/2006/wordml" xmlns:wps="http://schemas.microsoft.com/office/word/2010/wordprocessingShape" mc:Ignorable="w14 w15 w16se w16cid wp14">
-  <w:p>
-    <w:pPr>
-      <w:pStyle w:val="aff1"/>
-    </w:pPr>
-    <w:r>
-      <w:rPr>
-        <w:rFonts w:ascii="宋体" w:eastAsia="宋体" w:hAnsi="宋体" w:hint="eastAsia"/>
-        <w:sz w:val="21"/>
-      </w:rPr>
-      <w:t>电子科技大学成都学院</w:t>
-    </w:r>
-    <w:r>
-      <w:rPr>
-        <w:rFonts w:ascii="宋体" w:eastAsia="宋体" w:hAnsi="宋体" w:hint="eastAsia"/>
-        <w:sz w:val="21"/>
-      </w:rPr>
-      <w:t>本科毕业设计论文</w:t>
-    </w:r>
-  </w:p>
-</w:hdr>
-</file>
-
-<file path=word/header9.xml><?xml version="1.0" encoding="utf-8"?>
-<w:hdr xmlns:wpc="http://schemas.microsoft.com/office/word/2010/wordprocessingCanvas" xmlns:cx="http://schemas.microsoft.com/office/drawing/2014/chartex" xmlns:cx1="http://schemas.microsoft.com/office/drawing/2015/9/8/chartex" xmlns:cx2="http://schemas.microsoft.com/office/drawing/2015/10/21/chartex" xmlns:cx3="http://schemas.microsoft.com/office/drawing/2016/5/9/chartex" xmlns:cx4="http://schemas.microsoft.com/office/drawing/2016/5/10/chartex" xmlns:cx5="http://schemas.microsoft.com/office/drawing/2016/5/11/chartex" xmlns:cx6="http://schemas.microsoft.com/office/drawing/2016/5/12/chartex" xmlns:cx7="http://schemas.microsoft.com/office/drawing/2016/5/13/chartex" xmlns:cx8="http://schemas.microsoft.com/office/drawing/2016/5/14/chartex" xmlns:mc="http://schemas.openxmlformats.org/markup-compatibility/2006" xmlns:aink="http://schemas.microsoft.com/office/drawing/2016/ink" xmlns:am3d="http://schemas.microsoft.com/office/drawing/2017/model3d" xmlns:o="urn:schemas-microsoft-com:office:office" xmlns:r="http://schemas.openxmlformats.org/officeDocument/2006/relationships" xmlns:m="http://schemas.openxmlformats.org/officeDocument/2006/math" xmlns:v="urn:schemas-microsoft-com:vml" xmlns:wp14="http://schemas.microsoft.com/office/word/2010/wordprocessingDrawing" xmlns:wp="http://schemas.openxmlformats.org/drawingml/2006/wordprocessingDrawing" xmlns:w10="urn:schemas-microsoft-com:office:word" xmlns:w="http://schemas.openxmlformats.org/wordprocessingml/2006/main" xmlns:w14="http://schemas.microsoft.com/office/word/2010/wordml" xmlns:w15="http://schemas.microsoft.com/office/word/2012/wordml" xmlns:w16cid="http://schemas.microsoft.com/office/word/2016/wordml/cid" xmlns:w16se="http://schemas.microsoft.com/office/word/2015/wordml/symex" xmlns:wpg="http://schemas.microsoft.com/office/word/2010/wordprocessingGroup" xmlns:wpi="http://schemas.microsoft.com/office/word/2010/wordprocessingInk" xmlns:wne="http://schemas.microsoft.com/office/word/2006/wordml" xmlns:wps="http://schemas.microsoft.com/office/word/2010/wordprocessingShape" mc:Ignorable="w14 w15 w16se w16cid wp14">
-  <w:p>
-    <w:pPr>
-      <w:pStyle w:val="a9"/>
-    </w:pPr>
     <w:r>
       <w:fldChar w:fldCharType="begin"/>
     </w:r>
@@ -7055,7 +6878,7 @@
       <w:rPr>
         <w:noProof/>
       </w:rPr>
-      <w:t>第1章</w:t>
+      <w:t>第5章</w:t>
     </w:r>
     <w:r>
       <w:rPr>
@@ -7097,7 +6920,7 @@
       <w:rPr>
         <w:noProof/>
       </w:rPr>
-      <w:t>引言</w:t>
+      <w:t>基于需求管理的CD电信营业厅排队优化措施</w:t>
     </w:r>
     <w:r>
       <w:rPr>
@@ -7105,6 +6928,241 @@
       </w:rPr>
       <w:fldChar w:fldCharType="end"/>
     </w:r>
+  </w:p>
+</w:hdr>
+</file>
+
+<file path=word/header11.xml><?xml version="1.0" encoding="utf-8"?>
+<w:hdr xmlns:wpc="http://schemas.microsoft.com/office/word/2010/wordprocessingCanvas" xmlns:cx="http://schemas.microsoft.com/office/drawing/2014/chartex" xmlns:cx1="http://schemas.microsoft.com/office/drawing/2015/9/8/chartex" xmlns:cx2="http://schemas.microsoft.com/office/drawing/2015/10/21/chartex" xmlns:cx3="http://schemas.microsoft.com/office/drawing/2016/5/9/chartex" xmlns:cx4="http://schemas.microsoft.com/office/drawing/2016/5/10/chartex" xmlns:cx5="http://schemas.microsoft.com/office/drawing/2016/5/11/chartex" xmlns:cx6="http://schemas.microsoft.com/office/drawing/2016/5/12/chartex" xmlns:cx7="http://schemas.microsoft.com/office/drawing/2016/5/13/chartex" xmlns:cx8="http://schemas.microsoft.com/office/drawing/2016/5/14/chartex" xmlns:mc="http://schemas.openxmlformats.org/markup-compatibility/2006" xmlns:aink="http://schemas.microsoft.com/office/drawing/2016/ink" xmlns:am3d="http://schemas.microsoft.com/office/drawing/2017/model3d" xmlns:o="urn:schemas-microsoft-com:office:office" xmlns:r="http://schemas.openxmlformats.org/officeDocument/2006/relationships" xmlns:m="http://schemas.openxmlformats.org/officeDocument/2006/math" xmlns:v="urn:schemas-microsoft-com:vml" xmlns:wp14="http://schemas.microsoft.com/office/word/2010/wordprocessingDrawing" xmlns:wp="http://schemas.openxmlformats.org/drawingml/2006/wordprocessingDrawing" xmlns:w10="urn:schemas-microsoft-com:office:word" xmlns:w="http://schemas.openxmlformats.org/wordprocessingml/2006/main" xmlns:w14="http://schemas.microsoft.com/office/word/2010/wordml" xmlns:w15="http://schemas.microsoft.com/office/word/2012/wordml" xmlns:w16cid="http://schemas.microsoft.com/office/word/2016/wordml/cid" xmlns:w16se="http://schemas.microsoft.com/office/word/2015/wordml/symex" xmlns:wpg="http://schemas.microsoft.com/office/word/2010/wordprocessingGroup" xmlns:wpi="http://schemas.microsoft.com/office/word/2010/wordprocessingInk" xmlns:wne="http://schemas.microsoft.com/office/word/2006/wordml" xmlns:wps="http://schemas.microsoft.com/office/word/2010/wordprocessingShape" mc:Ignorable="w14 w15 w16se w16cid wp14">
+  <w:p>
+    <w:pPr>
+      <w:pStyle w:val="aff1"/>
+    </w:pPr>
+    <w:r>
+      <w:rPr>
+        <w:rFonts w:ascii="宋体" w:eastAsia="宋体" w:hAnsi="宋体" w:hint="eastAsia"/>
+        <w:sz w:val="21"/>
+      </w:rPr>
+      <w:t>参考文献</w:t>
+    </w:r>
+  </w:p>
+</w:hdr>
+</file>
+
+<file path=word/header12.xml><?xml version="1.0" encoding="utf-8"?>
+<w:hdr xmlns:wpc="http://schemas.microsoft.com/office/word/2010/wordprocessingCanvas" xmlns:cx="http://schemas.microsoft.com/office/drawing/2014/chartex" xmlns:cx1="http://schemas.microsoft.com/office/drawing/2015/9/8/chartex" xmlns:cx2="http://schemas.microsoft.com/office/drawing/2015/10/21/chartex" xmlns:cx3="http://schemas.microsoft.com/office/drawing/2016/5/9/chartex" xmlns:cx4="http://schemas.microsoft.com/office/drawing/2016/5/10/chartex" xmlns:cx5="http://schemas.microsoft.com/office/drawing/2016/5/11/chartex" xmlns:cx6="http://schemas.microsoft.com/office/drawing/2016/5/12/chartex" xmlns:cx7="http://schemas.microsoft.com/office/drawing/2016/5/13/chartex" xmlns:cx8="http://schemas.microsoft.com/office/drawing/2016/5/14/chartex" xmlns:mc="http://schemas.openxmlformats.org/markup-compatibility/2006" xmlns:aink="http://schemas.microsoft.com/office/drawing/2016/ink" xmlns:am3d="http://schemas.microsoft.com/office/drawing/2017/model3d" xmlns:o="urn:schemas-microsoft-com:office:office" xmlns:r="http://schemas.openxmlformats.org/officeDocument/2006/relationships" xmlns:m="http://schemas.openxmlformats.org/officeDocument/2006/math" xmlns:v="urn:schemas-microsoft-com:vml" xmlns:wp14="http://schemas.microsoft.com/office/word/2010/wordprocessingDrawing" xmlns:wp="http://schemas.openxmlformats.org/drawingml/2006/wordprocessingDrawing" xmlns:w10="urn:schemas-microsoft-com:office:word" xmlns:w="http://schemas.openxmlformats.org/wordprocessingml/2006/main" xmlns:w14="http://schemas.microsoft.com/office/word/2010/wordml" xmlns:w15="http://schemas.microsoft.com/office/word/2012/wordml" xmlns:w16cid="http://schemas.microsoft.com/office/word/2016/wordml/cid" xmlns:w16se="http://schemas.microsoft.com/office/word/2015/wordml/symex" xmlns:wpg="http://schemas.microsoft.com/office/word/2010/wordprocessingGroup" xmlns:wpi="http://schemas.microsoft.com/office/word/2010/wordprocessingInk" xmlns:wne="http://schemas.microsoft.com/office/word/2006/wordml" xmlns:wps="http://schemas.microsoft.com/office/word/2010/wordprocessingShape" mc:Ignorable="w14 w15 w16se w16cid wp14">
+  <w:p>
+    <w:pPr>
+      <w:pStyle w:val="aff1"/>
+      <w:rPr>
+        <w:rFonts w:ascii="宋体" w:eastAsia="宋体" w:hAnsi="宋体"/>
+        <w:sz w:val="21"/>
+      </w:rPr>
+    </w:pPr>
+    <w:r>
+      <w:rPr>
+        <w:rFonts w:ascii="宋体" w:eastAsia="宋体" w:hAnsi="宋体" w:hint="eastAsia"/>
+        <w:sz w:val="21"/>
+      </w:rPr>
+      <w:t>致谢</w:t>
+    </w:r>
+  </w:p>
+</w:hdr>
+</file>
+
+<file path=word/header2.xml><?xml version="1.0" encoding="utf-8"?>
+<w:hdr xmlns:wpc="http://schemas.microsoft.com/office/word/2010/wordprocessingCanvas" xmlns:cx="http://schemas.microsoft.com/office/drawing/2014/chartex" xmlns:cx1="http://schemas.microsoft.com/office/drawing/2015/9/8/chartex" xmlns:cx2="http://schemas.microsoft.com/office/drawing/2015/10/21/chartex" xmlns:cx3="http://schemas.microsoft.com/office/drawing/2016/5/9/chartex" xmlns:cx4="http://schemas.microsoft.com/office/drawing/2016/5/10/chartex" xmlns:cx5="http://schemas.microsoft.com/office/drawing/2016/5/11/chartex" xmlns:cx6="http://schemas.microsoft.com/office/drawing/2016/5/12/chartex" xmlns:cx7="http://schemas.microsoft.com/office/drawing/2016/5/13/chartex" xmlns:cx8="http://schemas.microsoft.com/office/drawing/2016/5/14/chartex" xmlns:mc="http://schemas.openxmlformats.org/markup-compatibility/2006" xmlns:aink="http://schemas.microsoft.com/office/drawing/2016/ink" xmlns:am3d="http://schemas.microsoft.com/office/drawing/2017/model3d" xmlns:o="urn:schemas-microsoft-com:office:office" xmlns:r="http://schemas.openxmlformats.org/officeDocument/2006/relationships" xmlns:m="http://schemas.openxmlformats.org/officeDocument/2006/math" xmlns:v="urn:schemas-microsoft-com:vml" xmlns:wp14="http://schemas.microsoft.com/office/word/2010/wordprocessingDrawing" xmlns:wp="http://schemas.openxmlformats.org/drawingml/2006/wordprocessingDrawing" xmlns:w10="urn:schemas-microsoft-com:office:word" xmlns:w="http://schemas.openxmlformats.org/wordprocessingml/2006/main" xmlns:w14="http://schemas.microsoft.com/office/word/2010/wordml" xmlns:w15="http://schemas.microsoft.com/office/word/2012/wordml" xmlns:w16cid="http://schemas.microsoft.com/office/word/2016/wordml/cid" xmlns:w16se="http://schemas.microsoft.com/office/word/2015/wordml/symex" xmlns:wpg="http://schemas.microsoft.com/office/word/2010/wordprocessingGroup" xmlns:wpi="http://schemas.microsoft.com/office/word/2010/wordprocessingInk" xmlns:wne="http://schemas.microsoft.com/office/word/2006/wordml" xmlns:wps="http://schemas.microsoft.com/office/word/2010/wordprocessingShape" mc:Ignorable="w14 w15 w16se w16cid wp14">
+  <w:p>
+    <w:pPr>
+      <w:pStyle w:val="af1"/>
+    </w:pPr>
+    <w:r>
+      <w:t>摘</w:t>
+    </w:r>
+    <w:r>
+      <w:rPr>
+        <w:rFonts w:hint="eastAsia"/>
+      </w:rPr>
+      <w:t xml:space="preserve"> </w:t>
+    </w:r>
+    <w:r>
+      <w:t>要</w:t>
+    </w:r>
+  </w:p>
+</w:hdr>
+</file>
+
+<file path=word/header3.xml><?xml version="1.0" encoding="utf-8"?>
+<w:hdr xmlns:wpc="http://schemas.microsoft.com/office/word/2010/wordprocessingCanvas" xmlns:cx="http://schemas.microsoft.com/office/drawing/2014/chartex" xmlns:cx1="http://schemas.microsoft.com/office/drawing/2015/9/8/chartex" xmlns:cx2="http://schemas.microsoft.com/office/drawing/2015/10/21/chartex" xmlns:cx3="http://schemas.microsoft.com/office/drawing/2016/5/9/chartex" xmlns:cx4="http://schemas.microsoft.com/office/drawing/2016/5/10/chartex" xmlns:cx5="http://schemas.microsoft.com/office/drawing/2016/5/11/chartex" xmlns:cx6="http://schemas.microsoft.com/office/drawing/2016/5/12/chartex" xmlns:cx7="http://schemas.microsoft.com/office/drawing/2016/5/13/chartex" xmlns:cx8="http://schemas.microsoft.com/office/drawing/2016/5/14/chartex" xmlns:mc="http://schemas.openxmlformats.org/markup-compatibility/2006" xmlns:aink="http://schemas.microsoft.com/office/drawing/2016/ink" xmlns:am3d="http://schemas.microsoft.com/office/drawing/2017/model3d" xmlns:o="urn:schemas-microsoft-com:office:office" xmlns:r="http://schemas.openxmlformats.org/officeDocument/2006/relationships" xmlns:m="http://schemas.openxmlformats.org/officeDocument/2006/math" xmlns:v="urn:schemas-microsoft-com:vml" xmlns:wp14="http://schemas.microsoft.com/office/word/2010/wordprocessingDrawing" xmlns:wp="http://schemas.openxmlformats.org/drawingml/2006/wordprocessingDrawing" xmlns:w10="urn:schemas-microsoft-com:office:word" xmlns:w="http://schemas.openxmlformats.org/wordprocessingml/2006/main" xmlns:w14="http://schemas.microsoft.com/office/word/2010/wordml" xmlns:w15="http://schemas.microsoft.com/office/word/2012/wordml" xmlns:w16cid="http://schemas.microsoft.com/office/word/2016/wordml/cid" xmlns:w16se="http://schemas.microsoft.com/office/word/2015/wordml/symex" xmlns:wpg="http://schemas.microsoft.com/office/word/2010/wordprocessingGroup" xmlns:wpi="http://schemas.microsoft.com/office/word/2010/wordprocessingInk" xmlns:wne="http://schemas.microsoft.com/office/word/2006/wordml" xmlns:wps="http://schemas.microsoft.com/office/word/2010/wordprocessingShape" mc:Ignorable="w14 w15 w16se w16cid wp14">
+  <w:p>
+    <w:pPr>
+      <w:pStyle w:val="af1"/>
+    </w:pPr>
+    <w:r>
+      <w:rPr>
+        <w:rFonts w:hint="eastAsia"/>
+      </w:rPr>
+      <w:t>ABSTRACT</w:t>
+    </w:r>
+  </w:p>
+</w:hdr>
+</file>
+
+<file path=word/header4.xml><?xml version="1.0" encoding="utf-8"?>
+<w:hdr xmlns:wpc="http://schemas.microsoft.com/office/word/2010/wordprocessingCanvas" xmlns:cx="http://schemas.microsoft.com/office/drawing/2014/chartex" xmlns:cx1="http://schemas.microsoft.com/office/drawing/2015/9/8/chartex" xmlns:cx2="http://schemas.microsoft.com/office/drawing/2015/10/21/chartex" xmlns:cx3="http://schemas.microsoft.com/office/drawing/2016/5/9/chartex" xmlns:cx4="http://schemas.microsoft.com/office/drawing/2016/5/10/chartex" xmlns:cx5="http://schemas.microsoft.com/office/drawing/2016/5/11/chartex" xmlns:cx6="http://schemas.microsoft.com/office/drawing/2016/5/12/chartex" xmlns:cx7="http://schemas.microsoft.com/office/drawing/2016/5/13/chartex" xmlns:cx8="http://schemas.microsoft.com/office/drawing/2016/5/14/chartex" xmlns:mc="http://schemas.openxmlformats.org/markup-compatibility/2006" xmlns:aink="http://schemas.microsoft.com/office/drawing/2016/ink" xmlns:am3d="http://schemas.microsoft.com/office/drawing/2017/model3d" xmlns:o="urn:schemas-microsoft-com:office:office" xmlns:r="http://schemas.openxmlformats.org/officeDocument/2006/relationships" xmlns:m="http://schemas.openxmlformats.org/officeDocument/2006/math" xmlns:v="urn:schemas-microsoft-com:vml" xmlns:wp14="http://schemas.microsoft.com/office/word/2010/wordprocessingDrawing" xmlns:wp="http://schemas.openxmlformats.org/drawingml/2006/wordprocessingDrawing" xmlns:w10="urn:schemas-microsoft-com:office:word" xmlns:w="http://schemas.openxmlformats.org/wordprocessingml/2006/main" xmlns:w14="http://schemas.microsoft.com/office/word/2010/wordml" xmlns:w15="http://schemas.microsoft.com/office/word/2012/wordml" xmlns:w16cid="http://schemas.microsoft.com/office/word/2016/wordml/cid" xmlns:w16se="http://schemas.microsoft.com/office/word/2015/wordml/symex" xmlns:wpg="http://schemas.microsoft.com/office/word/2010/wordprocessingGroup" xmlns:wpi="http://schemas.microsoft.com/office/word/2010/wordprocessingInk" xmlns:wne="http://schemas.microsoft.com/office/word/2006/wordml" xmlns:wps="http://schemas.microsoft.com/office/word/2010/wordprocessingShape" mc:Ignorable="w14 w15 w16se w16cid wp14">
+  <w:p>
+    <w:pPr>
+      <w:pStyle w:val="af1"/>
+    </w:pPr>
+    <w:r>
+      <w:rPr>
+        <w:rFonts w:hint="eastAsia"/>
+      </w:rPr>
+      <w:t>摘</w:t>
+    </w:r>
+    <w:r>
+      <w:rPr>
+        <w:rFonts w:hint="eastAsia"/>
+      </w:rPr>
+      <w:t xml:space="preserve"> </w:t>
+    </w:r>
+    <w:r>
+      <w:rPr>
+        <w:rFonts w:hint="eastAsia"/>
+      </w:rPr>
+      <w:t>要</w:t>
+    </w:r>
+  </w:p>
+</w:hdr>
+</file>
+
+<file path=word/header5.xml><?xml version="1.0" encoding="utf-8"?>
+<w:hdr xmlns:wpc="http://schemas.microsoft.com/office/word/2010/wordprocessingCanvas" xmlns:cx="http://schemas.microsoft.com/office/drawing/2014/chartex" xmlns:cx1="http://schemas.microsoft.com/office/drawing/2015/9/8/chartex" xmlns:cx2="http://schemas.microsoft.com/office/drawing/2015/10/21/chartex" xmlns:cx3="http://schemas.microsoft.com/office/drawing/2016/5/9/chartex" xmlns:cx4="http://schemas.microsoft.com/office/drawing/2016/5/10/chartex" xmlns:cx5="http://schemas.microsoft.com/office/drawing/2016/5/11/chartex" xmlns:cx6="http://schemas.microsoft.com/office/drawing/2016/5/12/chartex" xmlns:cx7="http://schemas.microsoft.com/office/drawing/2016/5/13/chartex" xmlns:cx8="http://schemas.microsoft.com/office/drawing/2016/5/14/chartex" xmlns:mc="http://schemas.openxmlformats.org/markup-compatibility/2006" xmlns:aink="http://schemas.microsoft.com/office/drawing/2016/ink" xmlns:am3d="http://schemas.microsoft.com/office/drawing/2017/model3d" xmlns:o="urn:schemas-microsoft-com:office:office" xmlns:r="http://schemas.openxmlformats.org/officeDocument/2006/relationships" xmlns:m="http://schemas.openxmlformats.org/officeDocument/2006/math" xmlns:v="urn:schemas-microsoft-com:vml" xmlns:wp14="http://schemas.microsoft.com/office/word/2010/wordprocessingDrawing" xmlns:wp="http://schemas.openxmlformats.org/drawingml/2006/wordprocessingDrawing" xmlns:w10="urn:schemas-microsoft-com:office:word" xmlns:w="http://schemas.openxmlformats.org/wordprocessingml/2006/main" xmlns:w14="http://schemas.microsoft.com/office/word/2010/wordml" xmlns:w15="http://schemas.microsoft.com/office/word/2012/wordml" xmlns:w16cid="http://schemas.microsoft.com/office/word/2016/wordml/cid" xmlns:w16se="http://schemas.microsoft.com/office/word/2015/wordml/symex" xmlns:wpg="http://schemas.microsoft.com/office/word/2010/wordprocessingGroup" xmlns:wpi="http://schemas.microsoft.com/office/word/2010/wordprocessingInk" xmlns:wne="http://schemas.microsoft.com/office/word/2006/wordml" xmlns:wps="http://schemas.microsoft.com/office/word/2010/wordprocessingShape" mc:Ignorable="w14 w15 w16se w16cid wp14">
+  <w:p>
+    <w:pPr>
+      <w:pStyle w:val="af1"/>
+    </w:pPr>
+    <w:r>
+      <w:t>摘</w:t>
+    </w:r>
+    <w:r>
+      <w:rPr>
+        <w:rFonts w:hint="eastAsia"/>
+      </w:rPr>
+      <w:t xml:space="preserve"> </w:t>
+    </w:r>
+    <w:r>
+      <w:t>要</w:t>
+    </w:r>
+  </w:p>
+</w:hdr>
+</file>
+
+<file path=word/header6.xml><?xml version="1.0" encoding="utf-8"?>
+<w:hdr xmlns:wpc="http://schemas.microsoft.com/office/word/2010/wordprocessingCanvas" xmlns:cx="http://schemas.microsoft.com/office/drawing/2014/chartex" xmlns:cx1="http://schemas.microsoft.com/office/drawing/2015/9/8/chartex" xmlns:cx2="http://schemas.microsoft.com/office/drawing/2015/10/21/chartex" xmlns:cx3="http://schemas.microsoft.com/office/drawing/2016/5/9/chartex" xmlns:cx4="http://schemas.microsoft.com/office/drawing/2016/5/10/chartex" xmlns:cx5="http://schemas.microsoft.com/office/drawing/2016/5/11/chartex" xmlns:cx6="http://schemas.microsoft.com/office/drawing/2016/5/12/chartex" xmlns:cx7="http://schemas.microsoft.com/office/drawing/2016/5/13/chartex" xmlns:cx8="http://schemas.microsoft.com/office/drawing/2016/5/14/chartex" xmlns:mc="http://schemas.openxmlformats.org/markup-compatibility/2006" xmlns:aink="http://schemas.microsoft.com/office/drawing/2016/ink" xmlns:am3d="http://schemas.microsoft.com/office/drawing/2017/model3d" xmlns:o="urn:schemas-microsoft-com:office:office" xmlns:r="http://schemas.openxmlformats.org/officeDocument/2006/relationships" xmlns:m="http://schemas.openxmlformats.org/officeDocument/2006/math" xmlns:v="urn:schemas-microsoft-com:vml" xmlns:wp14="http://schemas.microsoft.com/office/word/2010/wordprocessingDrawing" xmlns:wp="http://schemas.openxmlformats.org/drawingml/2006/wordprocessingDrawing" xmlns:w10="urn:schemas-microsoft-com:office:word" xmlns:w="http://schemas.openxmlformats.org/wordprocessingml/2006/main" xmlns:w14="http://schemas.microsoft.com/office/word/2010/wordml" xmlns:w15="http://schemas.microsoft.com/office/word/2012/wordml" xmlns:w16cid="http://schemas.microsoft.com/office/word/2016/wordml/cid" xmlns:w16se="http://schemas.microsoft.com/office/word/2015/wordml/symex" xmlns:wpg="http://schemas.microsoft.com/office/word/2010/wordprocessingGroup" xmlns:wpi="http://schemas.microsoft.com/office/word/2010/wordprocessingInk" xmlns:wne="http://schemas.microsoft.com/office/word/2006/wordml" xmlns:wps="http://schemas.microsoft.com/office/word/2010/wordprocessingShape" mc:Ignorable="w14 w15 w16se w16cid wp14">
+  <w:p>
+    <w:pPr>
+      <w:pStyle w:val="af1"/>
+    </w:pPr>
+    <w:r>
+      <w:rPr>
+        <w:rFonts w:hint="eastAsia"/>
+      </w:rPr>
+      <w:t>目</w:t>
+    </w:r>
+    <w:r>
+      <w:rPr>
+        <w:rFonts w:hint="eastAsia"/>
+      </w:rPr>
+      <w:t xml:space="preserve"> </w:t>
+    </w:r>
+    <w:r>
+      <w:rPr>
+        <w:rFonts w:hint="eastAsia"/>
+      </w:rPr>
+      <w:t>录</w:t>
+    </w:r>
+  </w:p>
+</w:hdr>
+</file>
+
+<file path=word/header7.xml><?xml version="1.0" encoding="utf-8"?>
+<w:hdr xmlns:wpc="http://schemas.microsoft.com/office/word/2010/wordprocessingCanvas" xmlns:cx="http://schemas.microsoft.com/office/drawing/2014/chartex" xmlns:cx1="http://schemas.microsoft.com/office/drawing/2015/9/8/chartex" xmlns:cx2="http://schemas.microsoft.com/office/drawing/2015/10/21/chartex" xmlns:cx3="http://schemas.microsoft.com/office/drawing/2016/5/9/chartex" xmlns:cx4="http://schemas.microsoft.com/office/drawing/2016/5/10/chartex" xmlns:cx5="http://schemas.microsoft.com/office/drawing/2016/5/11/chartex" xmlns:cx6="http://schemas.microsoft.com/office/drawing/2016/5/12/chartex" xmlns:cx7="http://schemas.microsoft.com/office/drawing/2016/5/13/chartex" xmlns:cx8="http://schemas.microsoft.com/office/drawing/2016/5/14/chartex" xmlns:mc="http://schemas.openxmlformats.org/markup-compatibility/2006" xmlns:aink="http://schemas.microsoft.com/office/drawing/2016/ink" xmlns:am3d="http://schemas.microsoft.com/office/drawing/2017/model3d" xmlns:o="urn:schemas-microsoft-com:office:office" xmlns:r="http://schemas.openxmlformats.org/officeDocument/2006/relationships" xmlns:m="http://schemas.openxmlformats.org/officeDocument/2006/math" xmlns:v="urn:schemas-microsoft-com:vml" xmlns:wp14="http://schemas.microsoft.com/office/word/2010/wordprocessingDrawing" xmlns:wp="http://schemas.openxmlformats.org/drawingml/2006/wordprocessingDrawing" xmlns:w10="urn:schemas-microsoft-com:office:word" xmlns:w="http://schemas.openxmlformats.org/wordprocessingml/2006/main" xmlns:w14="http://schemas.microsoft.com/office/word/2010/wordml" xmlns:w15="http://schemas.microsoft.com/office/word/2012/wordml" xmlns:w16cid="http://schemas.microsoft.com/office/word/2016/wordml/cid" xmlns:w16se="http://schemas.microsoft.com/office/word/2015/wordml/symex" xmlns:wpg="http://schemas.microsoft.com/office/word/2010/wordprocessingGroup" xmlns:wpi="http://schemas.microsoft.com/office/word/2010/wordprocessingInk" xmlns:wne="http://schemas.microsoft.com/office/word/2006/wordml" xmlns:wps="http://schemas.microsoft.com/office/word/2010/wordprocessingShape" mc:Ignorable="w14 w15 w16se w16cid wp14">
+  <w:p>
+    <w:pPr>
+      <w:pStyle w:val="af1"/>
+    </w:pPr>
+    <w:r>
+      <w:rPr>
+        <w:rFonts w:hint="eastAsia"/>
+      </w:rPr>
+      <w:t>目</w:t>
+    </w:r>
+    <w:r>
+      <w:rPr>
+        <w:rFonts w:hint="eastAsia"/>
+      </w:rPr>
+      <w:t xml:space="preserve"> </w:t>
+    </w:r>
+    <w:r>
+      <w:rPr>
+        <w:rFonts w:hint="eastAsia"/>
+      </w:rPr>
+      <w:t>录</w:t>
+    </w:r>
+  </w:p>
+</w:hdr>
+</file>
+
+<file path=word/header8.xml><?xml version="1.0" encoding="utf-8"?>
+<w:hdr xmlns:wpc="http://schemas.microsoft.com/office/word/2010/wordprocessingCanvas" xmlns:cx="http://schemas.microsoft.com/office/drawing/2014/chartex" xmlns:cx1="http://schemas.microsoft.com/office/drawing/2015/9/8/chartex" xmlns:cx2="http://schemas.microsoft.com/office/drawing/2015/10/21/chartex" xmlns:cx3="http://schemas.microsoft.com/office/drawing/2016/5/9/chartex" xmlns:cx4="http://schemas.microsoft.com/office/drawing/2016/5/10/chartex" xmlns:cx5="http://schemas.microsoft.com/office/drawing/2016/5/11/chartex" xmlns:cx6="http://schemas.microsoft.com/office/drawing/2016/5/12/chartex" xmlns:cx7="http://schemas.microsoft.com/office/drawing/2016/5/13/chartex" xmlns:cx8="http://schemas.microsoft.com/office/drawing/2016/5/14/chartex" xmlns:mc="http://schemas.openxmlformats.org/markup-compatibility/2006" xmlns:aink="http://schemas.microsoft.com/office/drawing/2016/ink" xmlns:am3d="http://schemas.microsoft.com/office/drawing/2017/model3d" xmlns:o="urn:schemas-microsoft-com:office:office" xmlns:r="http://schemas.openxmlformats.org/officeDocument/2006/relationships" xmlns:m="http://schemas.openxmlformats.org/officeDocument/2006/math" xmlns:v="urn:schemas-microsoft-com:vml" xmlns:wp14="http://schemas.microsoft.com/office/word/2010/wordprocessingDrawing" xmlns:wp="http://schemas.openxmlformats.org/drawingml/2006/wordprocessingDrawing" xmlns:w10="urn:schemas-microsoft-com:office:word" xmlns:w="http://schemas.openxmlformats.org/wordprocessingml/2006/main" xmlns:w14="http://schemas.microsoft.com/office/word/2010/wordml" xmlns:w15="http://schemas.microsoft.com/office/word/2012/wordml" xmlns:w16cid="http://schemas.microsoft.com/office/word/2016/wordml/cid" xmlns:w16se="http://schemas.microsoft.com/office/word/2015/wordml/symex" xmlns:wpg="http://schemas.microsoft.com/office/word/2010/wordprocessingGroup" xmlns:wpi="http://schemas.microsoft.com/office/word/2010/wordprocessingInk" xmlns:wne="http://schemas.microsoft.com/office/word/2006/wordml" xmlns:wps="http://schemas.microsoft.com/office/word/2010/wordprocessingShape" mc:Ignorable="w14 w15 w16se w16cid wp14">
+  <w:p>
+    <w:pPr>
+      <w:pStyle w:val="aff1"/>
+    </w:pPr>
+    <w:r>
+      <w:rPr>
+        <w:rFonts w:ascii="宋体" w:eastAsia="宋体" w:hAnsi="宋体" w:hint="eastAsia"/>
+        <w:sz w:val="21"/>
+      </w:rPr>
+      <w:t>电子科技大学成都学院</w:t>
+    </w:r>
+    <w:r>
+      <w:rPr>
+        <w:rFonts w:ascii="宋体" w:eastAsia="宋体" w:hAnsi="宋体" w:hint="eastAsia"/>
+        <w:sz w:val="21"/>
+      </w:rPr>
+      <w:t>本科毕业设计论文</w:t>
+    </w:r>
+  </w:p>
+</w:hdr>
+</file>
+
+<file path=word/header9.xml><?xml version="1.0" encoding="utf-8"?>
+<w:hdr xmlns:wpc="http://schemas.microsoft.com/office/word/2010/wordprocessingCanvas" xmlns:cx="http://schemas.microsoft.com/office/drawing/2014/chartex" xmlns:cx1="http://schemas.microsoft.com/office/drawing/2015/9/8/chartex" xmlns:cx2="http://schemas.microsoft.com/office/drawing/2015/10/21/chartex" xmlns:cx3="http://schemas.microsoft.com/office/drawing/2016/5/9/chartex" xmlns:cx4="http://schemas.microsoft.com/office/drawing/2016/5/10/chartex" xmlns:cx5="http://schemas.microsoft.com/office/drawing/2016/5/11/chartex" xmlns:cx6="http://schemas.microsoft.com/office/drawing/2016/5/12/chartex" xmlns:cx7="http://schemas.microsoft.com/office/drawing/2016/5/13/chartex" xmlns:cx8="http://schemas.microsoft.com/office/drawing/2016/5/14/chartex" xmlns:mc="http://schemas.openxmlformats.org/markup-compatibility/2006" xmlns:aink="http://schemas.microsoft.com/office/drawing/2016/ink" xmlns:am3d="http://schemas.microsoft.com/office/drawing/2017/model3d" xmlns:o="urn:schemas-microsoft-com:office:office" xmlns:r="http://schemas.openxmlformats.org/officeDocument/2006/relationships" xmlns:m="http://schemas.openxmlformats.org/officeDocument/2006/math" xmlns:v="urn:schemas-microsoft-com:vml" xmlns:wp14="http://schemas.microsoft.com/office/word/2010/wordprocessingDrawing" xmlns:wp="http://schemas.openxmlformats.org/drawingml/2006/wordprocessingDrawing" xmlns:w10="urn:schemas-microsoft-com:office:word" xmlns:w="http://schemas.openxmlformats.org/wordprocessingml/2006/main" xmlns:w14="http://schemas.microsoft.com/office/word/2010/wordml" xmlns:w15="http://schemas.microsoft.com/office/word/2012/wordml" xmlns:w16cid="http://schemas.microsoft.com/office/word/2016/wordml/cid" xmlns:w16se="http://schemas.microsoft.com/office/word/2015/wordml/symex" xmlns:wpg="http://schemas.microsoft.com/office/word/2010/wordprocessingGroup" xmlns:wpi="http://schemas.microsoft.com/office/word/2010/wordprocessingInk" xmlns:wne="http://schemas.microsoft.com/office/word/2006/wordml" xmlns:wps="http://schemas.microsoft.com/office/word/2010/wordprocessingShape" mc:Ignorable="w14 w15 w16se w16cid wp14">
+  <w:p>
+    <w:pPr>
+      <w:pStyle w:val="a9"/>
+    </w:pPr>
+    <w:fldSimple w:instr=" STYLEREF  毕业@正文|大标题 \n  \* MERGEFORMAT ">
+      <w:r>
+        <w:rPr>
+          <w:noProof/>
+        </w:rPr>
+        <w:t>第1章</w:t>
+      </w:r>
+    </w:fldSimple>
+    <w:r>
+      <w:t xml:space="preserve"> </w:t>
+    </w:r>
+    <w:fldSimple w:instr=" STYLEREF  毕业@正文|大标题  \* MERGEFORMAT ">
+      <w:r>
+        <w:rPr>
+          <w:noProof/>
+        </w:rPr>
+        <w:t>引言</w:t>
+      </w:r>
+    </w:fldSimple>
   </w:p>
 </w:hdr>
 </file>
@@ -12163,7 +12221,7 @@
 </file>
 
 <file path=customXml/itemProps1.xml><?xml version="1.0" encoding="utf-8"?>
-<ds:datastoreItem xmlns:ds="http://schemas.openxmlformats.org/officeDocument/2006/customXml" ds:itemID="{F81977F5-5075-428B-A697-95E07BB35B11}">
+<ds:datastoreItem xmlns:ds="http://schemas.openxmlformats.org/officeDocument/2006/customXml" ds:itemID="{EAE339BF-153B-4D37-AA2D-B57326F9A64C}">
   <ds:schemaRefs>
     <ds:schemaRef ds:uri="http://schemas.openxmlformats.org/officeDocument/2006/bibliography"/>
   </ds:schemaRefs>

</xml_diff>